<commit_message>
Formatting tweaks. Svg graphics and higher dpi
</commit_message>
<xml_diff>
--- a/results_formatting.docx
+++ b/results_formatting.docx
@@ -311,7 +311,12 @@
       <w:bookmarkEnd w:id="1"/>
     </w:p>
     <w:sectPr>
-      <w:footerReference w:type="default" r:id="rId11"/>
+      <w:headerReference w:type="even" r:id="rId11"/>
+      <w:headerReference w:type="default" r:id="rId12"/>
+      <w:footerReference w:type="even" r:id="rId13"/>
+      <w:footerReference w:type="default" r:id="rId14"/>
+      <w:headerReference w:type="first" r:id="rId15"/>
+      <w:footerReference w:type="first" r:id="rId16"/>
       <w:pgSz w:w="12240" w:h="15840"/>
       <w:pgMar w:top="1440" w:right="1440" w:bottom="1440" w:left="1440" w:header="720" w:footer="720" w:gutter="0"/>
       <w:cols w:space="720"/>
@@ -346,6 +351,16 @@
 </file>
 
 <file path=word/footer1.xml><?xml version="1.0" encoding="utf-8"?>
+<w:ftr xmlns:wpc="http://schemas.microsoft.com/office/word/2010/wordprocessingCanvas" xmlns:cx="http://schemas.microsoft.com/office/drawing/2014/chartex" xmlns:cx1="http://schemas.microsoft.com/office/drawing/2015/9/8/chartex" xmlns:cx2="http://schemas.microsoft.com/office/drawing/2015/10/21/chartex" xmlns:cx3="http://schemas.microsoft.com/office/drawing/2016/5/9/chartex" xmlns:cx4="http://schemas.microsoft.com/office/drawing/2016/5/10/chartex" xmlns:cx5="http://schemas.microsoft.com/office/drawing/2016/5/11/chartex" xmlns:cx6="http://schemas.microsoft.com/office/drawing/2016/5/12/chartex" xmlns:cx7="http://schemas.microsoft.com/office/drawing/2016/5/13/chartex" xmlns:cx8="http://schemas.microsoft.com/office/drawing/2016/5/14/chartex" xmlns:mc="http://schemas.openxmlformats.org/markup-compatibility/2006" xmlns:aink="http://schemas.microsoft.com/office/drawing/2016/ink" xmlns:am3d="http://schemas.microsoft.com/office/drawing/2017/model3d" xmlns:o="urn:schemas-microsoft-com:office:office" xmlns:oel="http://schemas.microsoft.com/office/2019/extlst" xmlns:r="http://schemas.openxmlformats.org/officeDocument/2006/relationships" xmlns:m="http://schemas.openxmlformats.org/officeDocument/2006/math" xmlns:v="urn:schemas-microsoft-com:vml" xmlns:wp14="http://schemas.microsoft.com/office/word/2010/wordprocessingDrawing" xmlns:wp="http://schemas.openxmlformats.org/drawingml/2006/wordprocessingDrawing" xmlns:w10="urn:schemas-microsoft-com:office:word" xmlns:w="http://schemas.openxmlformats.org/wordprocessingml/2006/main" xmlns:w14="http://schemas.microsoft.com/office/word/2010/wordml" xmlns:w15="http://schemas.microsoft.com/office/word/2012/wordml" xmlns:w16cex="http://schemas.microsoft.com/office/word/2018/wordml/cex" xmlns:w16cid="http://schemas.microsoft.com/office/word/2016/wordml/cid" xmlns:w16="http://schemas.microsoft.com/office/word/2018/wordml" xmlns:w16sdtdh="http://schemas.microsoft.com/office/word/2020/wordml/sdtdatahash" xmlns:w16se="http://schemas.microsoft.com/office/word/2015/wordml/symex" xmlns:wpg="http://schemas.microsoft.com/office/word/2010/wordprocessingGroup" xmlns:wpi="http://schemas.microsoft.com/office/word/2010/wordprocessingInk" xmlns:wne="http://schemas.microsoft.com/office/word/2006/wordml" xmlns:wps="http://schemas.microsoft.com/office/word/2010/wordprocessingShape" mc:Ignorable="w14 w15 w16se w16cid w16 w16cex w16sdtdh wp14">
+  <w:p>
+    <w:pPr>
+      <w:pStyle w:val="Footer"/>
+    </w:pPr>
+  </w:p>
+</w:ftr>
+</file>
+
+<file path=word/footer2.xml><?xml version="1.0" encoding="utf-8"?>
 <w:ftr xmlns:wpc="http://schemas.microsoft.com/office/word/2010/wordprocessingCanvas" xmlns:cx="http://schemas.microsoft.com/office/drawing/2014/chartex" xmlns:cx1="http://schemas.microsoft.com/office/drawing/2015/9/8/chartex" xmlns:cx2="http://schemas.microsoft.com/office/drawing/2015/10/21/chartex" xmlns:cx3="http://schemas.microsoft.com/office/drawing/2016/5/9/chartex" xmlns:cx4="http://schemas.microsoft.com/office/drawing/2016/5/10/chartex" xmlns:cx5="http://schemas.microsoft.com/office/drawing/2016/5/11/chartex" xmlns:cx6="http://schemas.microsoft.com/office/drawing/2016/5/12/chartex" xmlns:cx7="http://schemas.microsoft.com/office/drawing/2016/5/13/chartex" xmlns:cx8="http://schemas.microsoft.com/office/drawing/2016/5/14/chartex" xmlns:mc="http://schemas.openxmlformats.org/markup-compatibility/2006" xmlns:aink="http://schemas.microsoft.com/office/drawing/2016/ink" xmlns:am3d="http://schemas.microsoft.com/office/drawing/2017/model3d" xmlns:o="urn:schemas-microsoft-com:office:office" xmlns:oel="http://schemas.microsoft.com/office/2019/extlst" xmlns:r="http://schemas.openxmlformats.org/officeDocument/2006/relationships" xmlns:m="http://schemas.openxmlformats.org/officeDocument/2006/math" xmlns:v="urn:schemas-microsoft-com:vml" xmlns:wp14="http://schemas.microsoft.com/office/word/2010/wordprocessingDrawing" xmlns:wp="http://schemas.openxmlformats.org/drawingml/2006/wordprocessingDrawing" xmlns:w10="urn:schemas-microsoft-com:office:word" xmlns:w="http://schemas.openxmlformats.org/wordprocessingml/2006/main" xmlns:w14="http://schemas.microsoft.com/office/word/2010/wordml" xmlns:w15="http://schemas.microsoft.com/office/word/2012/wordml" xmlns:w16cex="http://schemas.microsoft.com/office/word/2018/wordml/cex" xmlns:w16cid="http://schemas.microsoft.com/office/word/2016/wordml/cid" xmlns:w16="http://schemas.microsoft.com/office/word/2018/wordml" xmlns:w16sdtdh="http://schemas.microsoft.com/office/word/2020/wordml/sdtdatahash" xmlns:w16se="http://schemas.microsoft.com/office/word/2015/wordml/symex" xmlns:wpg="http://schemas.microsoft.com/office/word/2010/wordprocessingGroup" xmlns:wpi="http://schemas.microsoft.com/office/word/2010/wordprocessingInk" xmlns:wne="http://schemas.microsoft.com/office/word/2006/wordml" xmlns:wps="http://schemas.microsoft.com/office/word/2010/wordprocessingShape" mc:Ignorable="w14 w15 w16se w16cid w16 w16cex w16sdtdh wp14">
   <w:sdt>
     <w:sdtPr>
@@ -398,6 +413,16 @@
 </w:ftr>
 </file>
 
+<file path=word/footer3.xml><?xml version="1.0" encoding="utf-8"?>
+<w:ftr xmlns:wpc="http://schemas.microsoft.com/office/word/2010/wordprocessingCanvas" xmlns:cx="http://schemas.microsoft.com/office/drawing/2014/chartex" xmlns:cx1="http://schemas.microsoft.com/office/drawing/2015/9/8/chartex" xmlns:cx2="http://schemas.microsoft.com/office/drawing/2015/10/21/chartex" xmlns:cx3="http://schemas.microsoft.com/office/drawing/2016/5/9/chartex" xmlns:cx4="http://schemas.microsoft.com/office/drawing/2016/5/10/chartex" xmlns:cx5="http://schemas.microsoft.com/office/drawing/2016/5/11/chartex" xmlns:cx6="http://schemas.microsoft.com/office/drawing/2016/5/12/chartex" xmlns:cx7="http://schemas.microsoft.com/office/drawing/2016/5/13/chartex" xmlns:cx8="http://schemas.microsoft.com/office/drawing/2016/5/14/chartex" xmlns:mc="http://schemas.openxmlformats.org/markup-compatibility/2006" xmlns:aink="http://schemas.microsoft.com/office/drawing/2016/ink" xmlns:am3d="http://schemas.microsoft.com/office/drawing/2017/model3d" xmlns:o="urn:schemas-microsoft-com:office:office" xmlns:oel="http://schemas.microsoft.com/office/2019/extlst" xmlns:r="http://schemas.openxmlformats.org/officeDocument/2006/relationships" xmlns:m="http://schemas.openxmlformats.org/officeDocument/2006/math" xmlns:v="urn:schemas-microsoft-com:vml" xmlns:wp14="http://schemas.microsoft.com/office/word/2010/wordprocessingDrawing" xmlns:wp="http://schemas.openxmlformats.org/drawingml/2006/wordprocessingDrawing" xmlns:w10="urn:schemas-microsoft-com:office:word" xmlns:w="http://schemas.openxmlformats.org/wordprocessingml/2006/main" xmlns:w14="http://schemas.microsoft.com/office/word/2010/wordml" xmlns:w15="http://schemas.microsoft.com/office/word/2012/wordml" xmlns:w16cex="http://schemas.microsoft.com/office/word/2018/wordml/cex" xmlns:w16cid="http://schemas.microsoft.com/office/word/2016/wordml/cid" xmlns:w16="http://schemas.microsoft.com/office/word/2018/wordml" xmlns:w16sdtdh="http://schemas.microsoft.com/office/word/2020/wordml/sdtdatahash" xmlns:w16se="http://schemas.microsoft.com/office/word/2015/wordml/symex" xmlns:wpg="http://schemas.microsoft.com/office/word/2010/wordprocessingGroup" xmlns:wpi="http://schemas.microsoft.com/office/word/2010/wordprocessingInk" xmlns:wne="http://schemas.microsoft.com/office/word/2006/wordml" xmlns:wps="http://schemas.microsoft.com/office/word/2010/wordprocessingShape" mc:Ignorable="w14 w15 w16se w16cid w16 w16cex w16sdtdh wp14">
+  <w:p>
+    <w:pPr>
+      <w:pStyle w:val="Footer"/>
+    </w:pPr>
+  </w:p>
+</w:ftr>
+</file>
+
 <file path=word/footnotes.xml><?xml version="1.0" encoding="utf-8"?>
 <w:footnotes xmlns:wpc="http://schemas.microsoft.com/office/word/2010/wordprocessingCanvas" xmlns:cx="http://schemas.microsoft.com/office/drawing/2014/chartex" xmlns:cx1="http://schemas.microsoft.com/office/drawing/2015/9/8/chartex" xmlns:cx2="http://schemas.microsoft.com/office/drawing/2015/10/21/chartex" xmlns:cx3="http://schemas.microsoft.com/office/drawing/2016/5/9/chartex" xmlns:cx4="http://schemas.microsoft.com/office/drawing/2016/5/10/chartex" xmlns:cx5="http://schemas.microsoft.com/office/drawing/2016/5/11/chartex" xmlns:cx6="http://schemas.microsoft.com/office/drawing/2016/5/12/chartex" xmlns:cx7="http://schemas.microsoft.com/office/drawing/2016/5/13/chartex" xmlns:cx8="http://schemas.microsoft.com/office/drawing/2016/5/14/chartex" xmlns:mc="http://schemas.openxmlformats.org/markup-compatibility/2006" xmlns:aink="http://schemas.microsoft.com/office/drawing/2016/ink" xmlns:am3d="http://schemas.microsoft.com/office/drawing/2017/model3d" xmlns:o="urn:schemas-microsoft-com:office:office" xmlns:oel="http://schemas.microsoft.com/office/2019/extlst" xmlns:r="http://schemas.openxmlformats.org/officeDocument/2006/relationships" xmlns:m="http://schemas.openxmlformats.org/officeDocument/2006/math" xmlns:v="urn:schemas-microsoft-com:vml" xmlns:wp14="http://schemas.microsoft.com/office/word/2010/wordprocessingDrawing" xmlns:wp="http://schemas.openxmlformats.org/drawingml/2006/wordprocessingDrawing" xmlns:w10="urn:schemas-microsoft-com:office:word" xmlns:w="http://schemas.openxmlformats.org/wordprocessingml/2006/main" xmlns:w14="http://schemas.microsoft.com/office/word/2010/wordml" xmlns:w15="http://schemas.microsoft.com/office/word/2012/wordml" xmlns:w16cex="http://schemas.microsoft.com/office/word/2018/wordml/cex" xmlns:w16cid="http://schemas.microsoft.com/office/word/2016/wordml/cid" xmlns:w16="http://schemas.microsoft.com/office/word/2018/wordml" xmlns:w16sdtdh="http://schemas.microsoft.com/office/word/2020/wordml/sdtdatahash" xmlns:w16se="http://schemas.microsoft.com/office/word/2015/wordml/symex" xmlns:wpg="http://schemas.microsoft.com/office/word/2010/wordprocessingGroup" xmlns:wpi="http://schemas.microsoft.com/office/word/2010/wordprocessingInk" xmlns:wne="http://schemas.microsoft.com/office/word/2006/wordml" xmlns:wps="http://schemas.microsoft.com/office/word/2010/wordprocessingShape" mc:Ignorable="w14 w15 w16se w16cid w16 w16cex w16sdtdh wp14">
   <w:footnote w:type="separator" w:id="-1">
@@ -415,6 +440,36 @@
     </w:p>
   </w:footnote>
 </w:footnotes>
+</file>
+
+<file path=word/header1.xml><?xml version="1.0" encoding="utf-8"?>
+<w:hdr xmlns:wpc="http://schemas.microsoft.com/office/word/2010/wordprocessingCanvas" xmlns:cx="http://schemas.microsoft.com/office/drawing/2014/chartex" xmlns:cx1="http://schemas.microsoft.com/office/drawing/2015/9/8/chartex" xmlns:cx2="http://schemas.microsoft.com/office/drawing/2015/10/21/chartex" xmlns:cx3="http://schemas.microsoft.com/office/drawing/2016/5/9/chartex" xmlns:cx4="http://schemas.microsoft.com/office/drawing/2016/5/10/chartex" xmlns:cx5="http://schemas.microsoft.com/office/drawing/2016/5/11/chartex" xmlns:cx6="http://schemas.microsoft.com/office/drawing/2016/5/12/chartex" xmlns:cx7="http://schemas.microsoft.com/office/drawing/2016/5/13/chartex" xmlns:cx8="http://schemas.microsoft.com/office/drawing/2016/5/14/chartex" xmlns:mc="http://schemas.openxmlformats.org/markup-compatibility/2006" xmlns:aink="http://schemas.microsoft.com/office/drawing/2016/ink" xmlns:am3d="http://schemas.microsoft.com/office/drawing/2017/model3d" xmlns:o="urn:schemas-microsoft-com:office:office" xmlns:oel="http://schemas.microsoft.com/office/2019/extlst" xmlns:r="http://schemas.openxmlformats.org/officeDocument/2006/relationships" xmlns:m="http://schemas.openxmlformats.org/officeDocument/2006/math" xmlns:v="urn:schemas-microsoft-com:vml" xmlns:wp14="http://schemas.microsoft.com/office/word/2010/wordprocessingDrawing" xmlns:wp="http://schemas.openxmlformats.org/drawingml/2006/wordprocessingDrawing" xmlns:w10="urn:schemas-microsoft-com:office:word" xmlns:w="http://schemas.openxmlformats.org/wordprocessingml/2006/main" xmlns:w14="http://schemas.microsoft.com/office/word/2010/wordml" xmlns:w15="http://schemas.microsoft.com/office/word/2012/wordml" xmlns:w16cex="http://schemas.microsoft.com/office/word/2018/wordml/cex" xmlns:w16cid="http://schemas.microsoft.com/office/word/2016/wordml/cid" xmlns:w16="http://schemas.microsoft.com/office/word/2018/wordml" xmlns:w16sdtdh="http://schemas.microsoft.com/office/word/2020/wordml/sdtdatahash" xmlns:w16se="http://schemas.microsoft.com/office/word/2015/wordml/symex" xmlns:wpg="http://schemas.microsoft.com/office/word/2010/wordprocessingGroup" xmlns:wpi="http://schemas.microsoft.com/office/word/2010/wordprocessingInk" xmlns:wne="http://schemas.microsoft.com/office/word/2006/wordml" xmlns:wps="http://schemas.microsoft.com/office/word/2010/wordprocessingShape" mc:Ignorable="w14 w15 w16se w16cid w16 w16cex w16sdtdh wp14">
+  <w:p>
+    <w:pPr>
+      <w:pStyle w:val="Header"/>
+    </w:pPr>
+  </w:p>
+</w:hdr>
+</file>
+
+<file path=word/header2.xml><?xml version="1.0" encoding="utf-8"?>
+<w:hdr xmlns:wpc="http://schemas.microsoft.com/office/word/2010/wordprocessingCanvas" xmlns:cx="http://schemas.microsoft.com/office/drawing/2014/chartex" xmlns:cx1="http://schemas.microsoft.com/office/drawing/2015/9/8/chartex" xmlns:cx2="http://schemas.microsoft.com/office/drawing/2015/10/21/chartex" xmlns:cx3="http://schemas.microsoft.com/office/drawing/2016/5/9/chartex" xmlns:cx4="http://schemas.microsoft.com/office/drawing/2016/5/10/chartex" xmlns:cx5="http://schemas.microsoft.com/office/drawing/2016/5/11/chartex" xmlns:cx6="http://schemas.microsoft.com/office/drawing/2016/5/12/chartex" xmlns:cx7="http://schemas.microsoft.com/office/drawing/2016/5/13/chartex" xmlns:cx8="http://schemas.microsoft.com/office/drawing/2016/5/14/chartex" xmlns:mc="http://schemas.openxmlformats.org/markup-compatibility/2006" xmlns:aink="http://schemas.microsoft.com/office/drawing/2016/ink" xmlns:am3d="http://schemas.microsoft.com/office/drawing/2017/model3d" xmlns:o="urn:schemas-microsoft-com:office:office" xmlns:oel="http://schemas.microsoft.com/office/2019/extlst" xmlns:r="http://schemas.openxmlformats.org/officeDocument/2006/relationships" xmlns:m="http://schemas.openxmlformats.org/officeDocument/2006/math" xmlns:v="urn:schemas-microsoft-com:vml" xmlns:wp14="http://schemas.microsoft.com/office/word/2010/wordprocessingDrawing" xmlns:wp="http://schemas.openxmlformats.org/drawingml/2006/wordprocessingDrawing" xmlns:w10="urn:schemas-microsoft-com:office:word" xmlns:w="http://schemas.openxmlformats.org/wordprocessingml/2006/main" xmlns:w14="http://schemas.microsoft.com/office/word/2010/wordml" xmlns:w15="http://schemas.microsoft.com/office/word/2012/wordml" xmlns:w16cex="http://schemas.microsoft.com/office/word/2018/wordml/cex" xmlns:w16cid="http://schemas.microsoft.com/office/word/2016/wordml/cid" xmlns:w16="http://schemas.microsoft.com/office/word/2018/wordml" xmlns:w16sdtdh="http://schemas.microsoft.com/office/word/2020/wordml/sdtdatahash" xmlns:w16se="http://schemas.microsoft.com/office/word/2015/wordml/symex" xmlns:wpg="http://schemas.microsoft.com/office/word/2010/wordprocessingGroup" xmlns:wpi="http://schemas.microsoft.com/office/word/2010/wordprocessingInk" xmlns:wne="http://schemas.microsoft.com/office/word/2006/wordml" xmlns:wps="http://schemas.microsoft.com/office/word/2010/wordprocessingShape" mc:Ignorable="w14 w15 w16se w16cid w16 w16cex w16sdtdh wp14">
+  <w:p>
+    <w:pPr>
+      <w:pStyle w:val="Header"/>
+    </w:pPr>
+  </w:p>
+</w:hdr>
+</file>
+
+<file path=word/header3.xml><?xml version="1.0" encoding="utf-8"?>
+<w:hdr xmlns:wpc="http://schemas.microsoft.com/office/word/2010/wordprocessingCanvas" xmlns:cx="http://schemas.microsoft.com/office/drawing/2014/chartex" xmlns:cx1="http://schemas.microsoft.com/office/drawing/2015/9/8/chartex" xmlns:cx2="http://schemas.microsoft.com/office/drawing/2015/10/21/chartex" xmlns:cx3="http://schemas.microsoft.com/office/drawing/2016/5/9/chartex" xmlns:cx4="http://schemas.microsoft.com/office/drawing/2016/5/10/chartex" xmlns:cx5="http://schemas.microsoft.com/office/drawing/2016/5/11/chartex" xmlns:cx6="http://schemas.microsoft.com/office/drawing/2016/5/12/chartex" xmlns:cx7="http://schemas.microsoft.com/office/drawing/2016/5/13/chartex" xmlns:cx8="http://schemas.microsoft.com/office/drawing/2016/5/14/chartex" xmlns:mc="http://schemas.openxmlformats.org/markup-compatibility/2006" xmlns:aink="http://schemas.microsoft.com/office/drawing/2016/ink" xmlns:am3d="http://schemas.microsoft.com/office/drawing/2017/model3d" xmlns:o="urn:schemas-microsoft-com:office:office" xmlns:oel="http://schemas.microsoft.com/office/2019/extlst" xmlns:r="http://schemas.openxmlformats.org/officeDocument/2006/relationships" xmlns:m="http://schemas.openxmlformats.org/officeDocument/2006/math" xmlns:v="urn:schemas-microsoft-com:vml" xmlns:wp14="http://schemas.microsoft.com/office/word/2010/wordprocessingDrawing" xmlns:wp="http://schemas.openxmlformats.org/drawingml/2006/wordprocessingDrawing" xmlns:w10="urn:schemas-microsoft-com:office:word" xmlns:w="http://schemas.openxmlformats.org/wordprocessingml/2006/main" xmlns:w14="http://schemas.microsoft.com/office/word/2010/wordml" xmlns:w15="http://schemas.microsoft.com/office/word/2012/wordml" xmlns:w16cex="http://schemas.microsoft.com/office/word/2018/wordml/cex" xmlns:w16cid="http://schemas.microsoft.com/office/word/2016/wordml/cid" xmlns:w16="http://schemas.microsoft.com/office/word/2018/wordml" xmlns:w16sdtdh="http://schemas.microsoft.com/office/word/2020/wordml/sdtdatahash" xmlns:w16se="http://schemas.microsoft.com/office/word/2015/wordml/symex" xmlns:wpg="http://schemas.microsoft.com/office/word/2010/wordprocessingGroup" xmlns:wpi="http://schemas.microsoft.com/office/word/2010/wordprocessingInk" xmlns:wne="http://schemas.microsoft.com/office/word/2006/wordml" xmlns:wps="http://schemas.microsoft.com/office/word/2010/wordprocessingShape" mc:Ignorable="w14 w15 w16se w16cid w16 w16cex w16sdtdh wp14">
+  <w:p>
+    <w:pPr>
+      <w:pStyle w:val="Header"/>
+    </w:pPr>
+  </w:p>
+</w:hdr>
 </file>
 
 <file path=word/numbering.xml><?xml version="1.0" encoding="utf-8"?>
@@ -1144,9 +1199,9 @@
     <w:name w:val="caption"/>
     <w:basedOn w:val="Normal"/>
     <w:link w:val="CaptionChar"/>
-    <w:rsid w:val="000A4679"/>
-    <w:pPr>
-      <w:spacing w:after="240"/>
+    <w:rsid w:val="000D0DFC"/>
+    <w:pPr>
+      <w:spacing w:before="240" w:after="240"/>
     </w:pPr>
   </w:style>
   <w:style w:type="paragraph" w:customStyle="1" w:styleId="TableCaption">
@@ -1175,7 +1230,7 @@
     <w:name w:val="Caption Char"/>
     <w:basedOn w:val="DefaultParagraphFont"/>
     <w:link w:val="Caption"/>
-    <w:rsid w:val="000A4679"/>
+    <w:rsid w:val="000D0DFC"/>
     <w:rPr>
       <w:rFonts w:ascii="Times New Roman" w:hAnsi="Times New Roman"/>
     </w:rPr>
@@ -1219,14 +1274,13 @@
     <w:uiPriority w:val="39"/>
     <w:unhideWhenUsed/>
     <w:qFormat/>
-    <w:pPr>
-      <w:spacing w:before="240" w:line="259" w:lineRule="auto"/>
+    <w:rsid w:val="00EC1A8D"/>
+    <w:pPr>
+      <w:spacing w:before="240"/>
       <w:outlineLvl w:val="9"/>
     </w:pPr>
     <w:rPr>
-      <w:b w:val="0"/>
       <w:bCs w:val="0"/>
-      <w:color w:val="365F91" w:themeColor="accent1" w:themeShade="BF"/>
     </w:rPr>
   </w:style>
   <w:style w:type="paragraph" w:customStyle="1" w:styleId="SourceCode">

</xml_diff>